<commit_message>
Updated LD3 scripts + LD2 atskaite
</commit_message>
<xml_diff>
--- a/LD2/atskaite_ld2.docx
+++ b/LD2/atskaite_ld2.docx
@@ -184,7 +184,7 @@
           <v:shape id="_x0000_i1025" type="#_x0000_t75" style="width:120pt;height:33.75pt" o:ole="">
             <v:imagedata r:id="rId5" o:title=""/>
           </v:shape>
-          <o:OLEObject Type="Embed" ProgID="Equation.DSMT4" ShapeID="_x0000_i1025" DrawAspect="Content" ObjectID="_1473174417" r:id="rId6"/>
+          <o:OLEObject Type="Embed" ProgID="Equation.DSMT4" ShapeID="_x0000_i1025" DrawAspect="Content" ObjectID="_1473675748" r:id="rId6"/>
         </w:object>
       </w:r>
     </w:p>
@@ -299,6 +299,22 @@
     </w:p>
     <w:p>
       <w:pPr>
+        <w:jc w:val="center"/>
+        <w:rPr>
+          <w:sz w:val="24"/>
+        </w:rPr>
+      </w:pPr>
+      <w:r>
+        <w:rPr>
+          <w:sz w:val="24"/>
+        </w:rPr>
+        <w:t>Att.1 FWHT princips.</w:t>
+      </w:r>
+      <w:bookmarkStart w:id="0" w:name="_GoBack"/>
+      <w:bookmarkEnd w:id="0"/>
+    </w:p>
+    <w:p>
+      <w:pPr>
         <w:ind w:firstLine="567"/>
         <w:rPr>
           <w:b/>
@@ -309,7 +325,21 @@
         <w:rPr>
           <w:sz w:val="24"/>
         </w:rPr>
-        <w:t xml:space="preserve">Veicot koeficientu normēšanu iegūst, ka dotā signāla spektrs Adamāra sakārtojumā ir </w:t>
+        <w:t xml:space="preserve">Veicot koeficientu normēšanu iegūst, ka dotā signāla spektrs </w:t>
+      </w:r>
+      <w:proofErr w:type="spellStart"/>
+      <w:r>
+        <w:rPr>
+          <w:sz w:val="24"/>
+        </w:rPr>
+        <w:t>Adamāra</w:t>
+      </w:r>
+      <w:proofErr w:type="spellEnd"/>
+      <w:r>
+        <w:rPr>
+          <w:sz w:val="24"/>
+        </w:rPr>
+        <w:t xml:space="preserve"> sakārtojumā ir </w:t>
       </w:r>
       <w:proofErr w:type="spellStart"/>
       <w:r>
@@ -389,8 +419,6 @@
         </w:rPr>
         <w:t xml:space="preserve">. Pārkārtošana notiek pēc zināma algoritma, kas Adamāra  matricu pārkārto tā, lai zīmes maiņu skaits kolonnās un rindās būtu augošā secībā. </w:t>
       </w:r>
-      <w:bookmarkStart w:id="0" w:name="_GoBack"/>
-      <w:bookmarkEnd w:id="0"/>
     </w:p>
     <w:p>
       <w:pPr>

</xml_diff>